<commit_message>
update - hopefully last one
</commit_message>
<xml_diff>
--- a/Dokumentace/Dokumentace_Zarecky.docx
+++ b/Dokumentace/Dokumentace_Zarecky.docx
@@ -1648,56 +1648,54 @@
         </w:rPr>
         <w:t>vanému uživateli jsou poskytnuty</w:t>
       </w:r>
-      <w:bookmarkStart w:id="2" w:name="_GoBack"/>
+      <w:r>
+        <w:rPr>
+          <w:rFonts w:ascii="Times" w:hAnsi="Times"/>
+        </w:rPr>
+        <w:t xml:space="preserve"> pouze základní informace o oddíle</w:t>
+      </w:r>
+      <w:r>
+        <w:rPr>
+          <w:rFonts w:ascii="Times" w:hAnsi="Times"/>
+        </w:rPr>
+        <w:t xml:space="preserve"> FBC Letohrad</w:t>
+      </w:r>
+      <w:r>
+        <w:rPr>
+          <w:rFonts w:ascii="Times" w:hAnsi="Times"/>
+        </w:rPr>
+        <w:t xml:space="preserve">. </w:t>
+      </w:r>
+      <w:r>
+        <w:rPr>
+          <w:rFonts w:ascii="Times" w:hAnsi="Times"/>
+        </w:rPr>
+        <w:t xml:space="preserve">Administrátor provádí správu uživatelských účtů, správů aut, vyhledávání uživatelů a správu událostí. </w:t>
+      </w:r>
+    </w:p>
+    <w:p>
+      <w:pPr>
+        <w:pStyle w:val="Normal-text-no-indention"/>
+        <w:rPr>
+          <w:rFonts w:ascii="Times" w:hAnsi="Times"/>
+        </w:rPr>
+      </w:pPr>
+    </w:p>
+    <w:p>
+      <w:pPr>
+        <w:pStyle w:val="Heading2"/>
+        <w:rPr>
+          <w:rFonts w:ascii="Times" w:hAnsi="Times"/>
+        </w:rPr>
+      </w:pPr>
+      <w:bookmarkStart w:id="2" w:name="_Toc131823"/>
+      <w:r>
+        <w:rPr>
+          <w:rFonts w:ascii="Times" w:hAnsi="Times"/>
+        </w:rPr>
+        <w:t>Rich picture</w:t>
+      </w:r>
       <w:bookmarkEnd w:id="2"/>
-      <w:r>
-        <w:rPr>
-          <w:rFonts w:ascii="Times" w:hAnsi="Times"/>
-        </w:rPr>
-        <w:t xml:space="preserve"> pouze základní informace o oddíle</w:t>
-      </w:r>
-      <w:r>
-        <w:rPr>
-          <w:rFonts w:ascii="Times" w:hAnsi="Times"/>
-        </w:rPr>
-        <w:t xml:space="preserve"> FBC Letohrad</w:t>
-      </w:r>
-      <w:r>
-        <w:rPr>
-          <w:rFonts w:ascii="Times" w:hAnsi="Times"/>
-        </w:rPr>
-        <w:t xml:space="preserve">. </w:t>
-      </w:r>
-      <w:r>
-        <w:rPr>
-          <w:rFonts w:ascii="Times" w:hAnsi="Times"/>
-        </w:rPr>
-        <w:t xml:space="preserve">Administrátor provádí správu uživatelských účtů, správů aut, vyhledávání uživatelů a správu událostí. </w:t>
-      </w:r>
-    </w:p>
-    <w:p>
-      <w:pPr>
-        <w:pStyle w:val="Normal-text-no-indention"/>
-        <w:rPr>
-          <w:rFonts w:ascii="Times" w:hAnsi="Times"/>
-        </w:rPr>
-      </w:pPr>
-    </w:p>
-    <w:p>
-      <w:pPr>
-        <w:pStyle w:val="Heading2"/>
-        <w:rPr>
-          <w:rFonts w:ascii="Times" w:hAnsi="Times"/>
-        </w:rPr>
-      </w:pPr>
-      <w:bookmarkStart w:id="3" w:name="_Toc131823"/>
-      <w:r>
-        <w:rPr>
-          <w:rFonts w:ascii="Times" w:hAnsi="Times"/>
-        </w:rPr>
-        <w:t>Rich picture</w:t>
-      </w:r>
-      <w:bookmarkEnd w:id="3"/>
     </w:p>
     <w:p>
       <w:pPr>
@@ -1769,60 +1767,60 @@
           <w:rFonts w:ascii="Times" w:hAnsi="Times"/>
         </w:rPr>
       </w:pPr>
-      <w:bookmarkStart w:id="4" w:name="_Toc131824"/>
+      <w:bookmarkStart w:id="3" w:name="_Toc131824"/>
       <w:r>
         <w:rPr>
           <w:rFonts w:ascii="Times" w:hAnsi="Times"/>
         </w:rPr>
         <w:t>Architektura</w:t>
       </w:r>
+      <w:bookmarkEnd w:id="3"/>
+    </w:p>
+    <w:p>
+      <w:pPr>
+        <w:pStyle w:val="Normal-text-no-indention"/>
+      </w:pPr>
+      <w:r>
+        <w:t xml:space="preserve">Ve webové aplikaci jsou využity technologie </w:t>
+      </w:r>
+      <w:r>
+        <w:t>PHP</w:t>
+      </w:r>
+      <w:r>
+        <w:t>, CSS, HTML a práce s databází pomocí MySQL.</w:t>
+      </w:r>
+    </w:p>
+    <w:p>
+      <w:pPr>
+        <w:pStyle w:val="Heading1"/>
+        <w:rPr>
+          <w:rFonts w:ascii="Times" w:hAnsi="Times"/>
+        </w:rPr>
+      </w:pPr>
+      <w:bookmarkStart w:id="4" w:name="_Toc131825"/>
+      <w:r>
+        <w:rPr>
+          <w:rFonts w:ascii="Times" w:hAnsi="Times"/>
+        </w:rPr>
+        <w:t>Analýza</w:t>
+      </w:r>
       <w:bookmarkEnd w:id="4"/>
     </w:p>
     <w:p>
       <w:pPr>
-        <w:pStyle w:val="Normal-text-no-indention"/>
-      </w:pPr>
-      <w:r>
-        <w:t xml:space="preserve">Ve webové aplikaci jsou využity technologie </w:t>
-      </w:r>
-      <w:r>
-        <w:t>PHP</w:t>
-      </w:r>
-      <w:r>
-        <w:t>, CSS, HTML a práce s databází pomocí MySQL.</w:t>
-      </w:r>
-    </w:p>
-    <w:p>
-      <w:pPr>
-        <w:pStyle w:val="Heading1"/>
-        <w:rPr>
-          <w:rFonts w:ascii="Times" w:hAnsi="Times"/>
-        </w:rPr>
-      </w:pPr>
-      <w:bookmarkStart w:id="5" w:name="_Toc131825"/>
-      <w:r>
-        <w:rPr>
-          <w:rFonts w:ascii="Times" w:hAnsi="Times"/>
-        </w:rPr>
-        <w:t>Analýza</w:t>
+        <w:pStyle w:val="Heading2"/>
+        <w:rPr>
+          <w:rFonts w:ascii="Times" w:hAnsi="Times"/>
+        </w:rPr>
+      </w:pPr>
+      <w:bookmarkStart w:id="5" w:name="_Toc131826"/>
+      <w:r>
+        <w:rPr>
+          <w:rFonts w:ascii="Times" w:hAnsi="Times"/>
+        </w:rPr>
+        <w:t>Aktéři systému</w:t>
       </w:r>
       <w:bookmarkEnd w:id="5"/>
-    </w:p>
-    <w:p>
-      <w:pPr>
-        <w:pStyle w:val="Heading2"/>
-        <w:rPr>
-          <w:rFonts w:ascii="Times" w:hAnsi="Times"/>
-        </w:rPr>
-      </w:pPr>
-      <w:bookmarkStart w:id="6" w:name="_Toc131826"/>
-      <w:r>
-        <w:rPr>
-          <w:rFonts w:ascii="Times" w:hAnsi="Times"/>
-        </w:rPr>
-        <w:t>Aktéři systému</w:t>
-      </w:r>
-      <w:bookmarkEnd w:id="6"/>
     </w:p>
     <w:p>
       <w:pPr>
@@ -1995,24 +1993,24 @@
         </w:rPr>
         <w:t xml:space="preserve"> a událostí. Administrátorovi je umožněno i vyhledávání uživatelů. </w:t>
       </w:r>
-      <w:bookmarkStart w:id="7" w:name="_Toc131827"/>
+      <w:bookmarkStart w:id="6" w:name="_Toc131827"/>
+      <w:bookmarkEnd w:id="6"/>
+    </w:p>
+    <w:p>
+      <w:pPr>
+        <w:pStyle w:val="Heading2"/>
+        <w:rPr>
+          <w:rFonts w:ascii="Times" w:hAnsi="Times"/>
+        </w:rPr>
+      </w:pPr>
+      <w:bookmarkStart w:id="7" w:name="_Toc131828"/>
+      <w:r>
+        <w:rPr>
+          <w:rFonts w:ascii="Times" w:hAnsi="Times"/>
+        </w:rPr>
+        <w:t>UML use case diagram</w:t>
+      </w:r>
       <w:bookmarkEnd w:id="7"/>
-    </w:p>
-    <w:p>
-      <w:pPr>
-        <w:pStyle w:val="Heading2"/>
-        <w:rPr>
-          <w:rFonts w:ascii="Times" w:hAnsi="Times"/>
-        </w:rPr>
-      </w:pPr>
-      <w:bookmarkStart w:id="8" w:name="_Toc131828"/>
-      <w:r>
-        <w:rPr>
-          <w:rFonts w:ascii="Times" w:hAnsi="Times"/>
-        </w:rPr>
-        <w:t>UML use case diagram</w:t>
-      </w:r>
-      <w:bookmarkEnd w:id="8"/>
     </w:p>
     <w:p>
       <w:pPr>
@@ -2096,14 +2094,14 @@
           <w:rFonts w:ascii="Times" w:hAnsi="Times"/>
         </w:rPr>
       </w:pPr>
-      <w:bookmarkStart w:id="9" w:name="_Toc131829"/>
+      <w:bookmarkStart w:id="8" w:name="_Toc131829"/>
       <w:r>
         <w:rPr>
           <w:rFonts w:ascii="Times" w:hAnsi="Times"/>
         </w:rPr>
         <w:t>UML Activity diagram</w:t>
       </w:r>
-      <w:bookmarkEnd w:id="9"/>
+      <w:bookmarkEnd w:id="8"/>
     </w:p>
     <w:p>
       <w:pPr>
@@ -2180,7 +2178,7 @@
           <w:rFonts w:ascii="Times" w:hAnsi="Times"/>
         </w:rPr>
       </w:pPr>
-      <w:bookmarkStart w:id="10" w:name="_Toc131830"/>
+      <w:bookmarkStart w:id="9" w:name="_Toc131830"/>
       <w:r>
         <w:rPr>
           <w:rFonts w:ascii="Times" w:hAnsi="Times"/>
@@ -2256,15 +2254,45 @@
         </w:rPr>
         <w:t>Databázový model</w:t>
       </w:r>
+      <w:bookmarkEnd w:id="9"/>
+    </w:p>
+    <w:p>
+      <w:pPr>
+        <w:pStyle w:val="Normal-text-no-indention"/>
+        <w:rPr>
+          <w:rFonts w:ascii="Times" w:hAnsi="Times"/>
+        </w:rPr>
+      </w:pPr>
+    </w:p>
+    <w:p>
+      <w:pPr>
+        <w:pStyle w:val="Heading2"/>
+        <w:numPr>
+          <w:ilvl w:val="0"/>
+          <w:numId w:val="0"/>
+        </w:numPr>
+        <w:rPr>
+          <w:rFonts w:ascii="Times" w:hAnsi="Times"/>
+        </w:rPr>
+      </w:pPr>
+      <w:bookmarkStart w:id="10" w:name="_GoBack"/>
       <w:bookmarkEnd w:id="10"/>
     </w:p>
     <w:p>
       <w:pPr>
-        <w:pStyle w:val="Normal-text-no-indention"/>
-        <w:rPr>
-          <w:rFonts w:ascii="Times" w:hAnsi="Times"/>
-        </w:rPr>
-      </w:pPr>
+        <w:pStyle w:val="Heading1"/>
+        <w:rPr>
+          <w:rFonts w:ascii="Times" w:hAnsi="Times"/>
+        </w:rPr>
+      </w:pPr>
+      <w:bookmarkStart w:id="11" w:name="_Toc131832"/>
+      <w:r>
+        <w:rPr>
+          <w:rFonts w:ascii="Times" w:hAnsi="Times"/>
+        </w:rPr>
+        <w:t>Implementace</w:t>
+      </w:r>
+      <w:bookmarkEnd w:id="11"/>
     </w:p>
     <w:p>
       <w:pPr>
@@ -2273,39 +2301,7 @@
           <w:rFonts w:ascii="Times" w:hAnsi="Times"/>
         </w:rPr>
       </w:pPr>
-      <w:bookmarkStart w:id="11" w:name="_Toc131831"/>
-      <w:r>
-        <w:rPr>
-          <w:rFonts w:ascii="Times" w:hAnsi="Times"/>
-        </w:rPr>
-        <w:t>Wireframy a Storyboard</w:t>
-      </w:r>
-      <w:bookmarkEnd w:id="11"/>
-    </w:p>
-    <w:p>
-      <w:pPr>
-        <w:pStyle w:val="Heading1"/>
-        <w:rPr>
-          <w:rFonts w:ascii="Times" w:hAnsi="Times"/>
-        </w:rPr>
-      </w:pPr>
-      <w:bookmarkStart w:id="12" w:name="_Toc131832"/>
-      <w:r>
-        <w:rPr>
-          <w:rFonts w:ascii="Times" w:hAnsi="Times"/>
-        </w:rPr>
-        <w:t>Implementace</w:t>
-      </w:r>
-      <w:bookmarkEnd w:id="12"/>
-    </w:p>
-    <w:p>
-      <w:pPr>
-        <w:pStyle w:val="Heading2"/>
-        <w:rPr>
-          <w:rFonts w:ascii="Times" w:hAnsi="Times"/>
-        </w:rPr>
-      </w:pPr>
-      <w:bookmarkStart w:id="13" w:name="_Toc131833"/>
+      <w:bookmarkStart w:id="12" w:name="_Toc131833"/>
       <w:r>
         <w:rPr>
           <w:rFonts w:ascii="Times" w:hAnsi="Times"/>
@@ -2313,7 +2309,7 @@
           <w:lang w:eastAsia="en-GB"/>
         </w:rPr>
         <w:drawing>
-          <wp:anchor distT="0" distB="0" distL="114300" distR="114300" simplePos="0" relativeHeight="251662336" behindDoc="0" locked="0" layoutInCell="1" allowOverlap="1" wp14:anchorId="5FEA60BF" wp14:editId="39A192F9">
+          <wp:anchor distT="0" distB="0" distL="114300" distR="114300" simplePos="0" relativeHeight="251662336" behindDoc="0" locked="0" layoutInCell="1" allowOverlap="1" wp14:anchorId="5FEA60BF" wp14:editId="29B4D4AF">
             <wp:simplePos x="0" y="0"/>
             <wp:positionH relativeFrom="margin">
               <wp:posOffset>2451100</wp:posOffset>
@@ -2382,7 +2378,7 @@
           <w:lang w:eastAsia="en-GB"/>
         </w:rPr>
         <w:drawing>
-          <wp:anchor distT="0" distB="0" distL="114300" distR="114300" simplePos="0" relativeHeight="251663360" behindDoc="0" locked="0" layoutInCell="1" allowOverlap="1" wp14:anchorId="16271979" wp14:editId="1258554B">
+          <wp:anchor distT="0" distB="0" distL="114300" distR="114300" simplePos="0" relativeHeight="251663360" behindDoc="0" locked="0" layoutInCell="1" allowOverlap="1" wp14:anchorId="16271979" wp14:editId="62897CCC">
             <wp:simplePos x="0" y="0"/>
             <wp:positionH relativeFrom="margin">
               <wp:posOffset>-637540</wp:posOffset>
@@ -2444,34 +2440,34 @@
         </w:rPr>
         <w:t>Adresářová struktura</w:t>
       </w:r>
+      <w:bookmarkEnd w:id="12"/>
+    </w:p>
+    <w:p>
+      <w:pPr>
+        <w:pStyle w:val="Normal-text-no-indention"/>
+        <w:rPr>
+          <w:rFonts w:ascii="Times" w:hAnsi="Times"/>
+        </w:rPr>
+      </w:pPr>
+    </w:p>
+    <w:p>
+      <w:pPr>
+        <w:pStyle w:val="Heading2"/>
+        <w:rPr>
+          <w:rFonts w:ascii="Times" w:hAnsi="Times"/>
+        </w:rPr>
+      </w:pPr>
+      <w:bookmarkStart w:id="13" w:name="_Toc131834"/>
       <w:bookmarkEnd w:id="13"/>
     </w:p>
     <w:p>
       <w:pPr>
-        <w:pStyle w:val="Normal-text-no-indention"/>
-        <w:rPr>
-          <w:rFonts w:ascii="Times" w:hAnsi="Times"/>
-        </w:rPr>
-      </w:pPr>
-    </w:p>
-    <w:p>
-      <w:pPr>
         <w:pStyle w:val="Heading2"/>
         <w:rPr>
           <w:rFonts w:ascii="Times" w:hAnsi="Times"/>
         </w:rPr>
       </w:pPr>
-      <w:bookmarkStart w:id="14" w:name="_Toc131834"/>
-      <w:bookmarkEnd w:id="14"/>
-    </w:p>
-    <w:p>
-      <w:pPr>
-        <w:pStyle w:val="Heading2"/>
-        <w:rPr>
-          <w:rFonts w:ascii="Times" w:hAnsi="Times"/>
-        </w:rPr>
-      </w:pPr>
-      <w:bookmarkStart w:id="15" w:name="_Toc131835"/>
+      <w:bookmarkStart w:id="14" w:name="_Toc131835"/>
       <w:r>
         <w:rPr>
           <w:rFonts w:ascii="Times" w:hAnsi="Times"/>
@@ -2541,7 +2537,7 @@
         </w:rPr>
         <w:t>Ukázky zdrojového kódu</w:t>
       </w:r>
-      <w:bookmarkEnd w:id="15"/>
+      <w:bookmarkEnd w:id="14"/>
     </w:p>
     <w:p>
       <w:pPr>
@@ -2890,7 +2886,7 @@
       <w:rPr>
         <w:noProof/>
       </w:rPr>
-      <w:t>2</w:t>
+      <w:t>6</w:t>
     </w:r>
     <w:r>
       <w:fldChar w:fldCharType="end"/>

</xml_diff>